<commit_message>
Compleate documentation and add diagrams
</commit_message>
<xml_diff>
--- a/Documentation/TechnicalDesignDocument.docx
+++ b/Documentation/TechnicalDesignDocument.docx
@@ -1,6 +1,6 @@
 
 <file path=word/document.xml><?xml version="1.0" encoding="utf-8"?>
-<w:document xmlns:wpc="http://schemas.microsoft.com/office/word/2010/wordprocessingCanvas" xmlns:cx="http://schemas.microsoft.com/office/drawing/2014/chartex" xmlns:cx1="http://schemas.microsoft.com/office/drawing/2015/9/8/chartex" xmlns:cx2="http://schemas.microsoft.com/office/drawing/2015/10/21/chartex" xmlns:cx3="http://schemas.microsoft.com/office/drawing/2016/5/9/chartex" xmlns:cx4="http://schemas.microsoft.com/office/drawing/2016/5/10/chartex" xmlns:cx5="http://schemas.microsoft.com/office/drawing/2016/5/11/chartex" xmlns:cx6="http://schemas.microsoft.com/office/drawing/2016/5/12/chartex" xmlns:cx7="http://schemas.microsoft.com/office/drawing/2016/5/13/chartex" xmlns:cx8="http://schemas.microsoft.com/office/drawing/2016/5/14/chartex" xmlns:mc="http://schemas.openxmlformats.org/markup-compatibility/2006" xmlns:aink="http://schemas.microsoft.com/office/drawing/2016/ink" xmlns:am3d="http://schemas.microsoft.com/office/drawing/2017/model3d" xmlns:o="urn:schemas-microsoft-com:office:office" xmlns:r="http://schemas.openxmlformats.org/officeDocument/2006/relationships" xmlns:m="http://schemas.openxmlformats.org/officeDocument/2006/math" xmlns:v="urn:schemas-microsoft-com:vml" xmlns:wp14="http://schemas.microsoft.com/office/word/2010/wordprocessingDrawing" xmlns:wp="http://schemas.openxmlformats.org/drawingml/2006/wordprocessingDrawing" xmlns:w10="urn:schemas-microsoft-com:office:word" xmlns:w="http://schemas.openxmlformats.org/wordprocessingml/2006/main" xmlns:w14="http://schemas.microsoft.com/office/word/2010/wordml" xmlns:w15="http://schemas.microsoft.com/office/word/2012/wordml" xmlns:w16cid="http://schemas.microsoft.com/office/word/2016/wordml/cid" xmlns:w16se="http://schemas.microsoft.com/office/word/2015/wordml/symex" xmlns:wpg="http://schemas.microsoft.com/office/word/2010/wordprocessingGroup" xmlns:wpi="http://schemas.microsoft.com/office/word/2010/wordprocessingInk" xmlns:wne="http://schemas.microsoft.com/office/word/2006/wordml" xmlns:wps="http://schemas.microsoft.com/office/word/2010/wordprocessingShape" mc:Ignorable="w14 w15 w16se w16cid wp14">
+<w:document xmlns:wpc="http://schemas.microsoft.com/office/word/2010/wordprocessingCanvas" xmlns:mc="http://schemas.openxmlformats.org/markup-compatibility/2006" xmlns:o="urn:schemas-microsoft-com:office:office" xmlns:r="http://schemas.openxmlformats.org/officeDocument/2006/relationships" xmlns:m="http://schemas.openxmlformats.org/officeDocument/2006/math" xmlns:v="urn:schemas-microsoft-com:vml" xmlns:wp14="http://schemas.microsoft.com/office/word/2010/wordprocessingDrawing" xmlns:wp="http://schemas.openxmlformats.org/drawingml/2006/wordprocessingDrawing" xmlns:w10="urn:schemas-microsoft-com:office:word" xmlns:w="http://schemas.openxmlformats.org/wordprocessingml/2006/main" xmlns:w14="http://schemas.microsoft.com/office/word/2010/wordml" xmlns:w15="http://schemas.microsoft.com/office/word/2012/wordml" xmlns:wpg="http://schemas.microsoft.com/office/word/2010/wordprocessingGroup" xmlns:wpi="http://schemas.microsoft.com/office/word/2010/wordprocessingInk" xmlns:wne="http://schemas.microsoft.com/office/word/2006/wordml" xmlns:wps="http://schemas.microsoft.com/office/word/2010/wordprocessingShape" mc:Ignorable="w14 w15 wp14">
   <w:body>
     <w:p>
       <w:pPr>
@@ -80,6 +80,8 @@
         </w:rPr>
         <w:t xml:space="preserve"> states:</w:t>
       </w:r>
+      <w:bookmarkStart w:id="0" w:name="_GoBack"/>
+      <w:bookmarkEnd w:id="0"/>
     </w:p>
     <w:p>
       <w:pPr>
@@ -376,19 +378,116 @@
       <w:pPr>
         <w:jc w:val="both"/>
         <w:rPr>
+          <w:sz w:val="24"/>
+        </w:rPr>
+      </w:pPr>
+      <w:r>
+        <w:rPr>
+          <w:b/>
           <w:i/>
           <w:sz w:val="24"/>
         </w:rPr>
-      </w:pPr>
-      <w:r>
-        <w:rPr>
+        <w:t>Swarmer</w:t>
+      </w:r>
+      <w:r>
+        <w:rPr>
+          <w:sz w:val="24"/>
+        </w:rPr>
+        <w:t>:</w:t>
+      </w:r>
+    </w:p>
+    <w:p>
+      <w:pPr>
+        <w:jc w:val="both"/>
+        <w:rPr>
+          <w:sz w:val="24"/>
+        </w:rPr>
+      </w:pPr>
+      <w:r>
+        <w:rPr>
+          <w:sz w:val="24"/>
+        </w:rPr>
+        <w:pict w14:anchorId="519C61CC">
+          <v:shapetype id="_x0000_t75" coordsize="21600,21600" o:spt="75" o:preferrelative="t" path="m@4@5l@4@11@9@11@9@5xe" filled="f" stroked="f">
+            <v:stroke joinstyle="miter"/>
+            <v:formulas>
+              <v:f eqn="if lineDrawn pixelLineWidth 0"/>
+              <v:f eqn="sum @0 1 0"/>
+              <v:f eqn="sum 0 0 @1"/>
+              <v:f eqn="prod @2 1 2"/>
+              <v:f eqn="prod @3 21600 pixelWidth"/>
+              <v:f eqn="prod @3 21600 pixelHeight"/>
+              <v:f eqn="sum @0 0 1"/>
+              <v:f eqn="prod @6 1 2"/>
+              <v:f eqn="prod @7 21600 pixelWidth"/>
+              <v:f eqn="sum @8 21600 0"/>
+              <v:f eqn="prod @7 21600 pixelHeight"/>
+              <v:f eqn="sum @10 21600 0"/>
+            </v:formulas>
+            <v:path o:extrusionok="f" gradientshapeok="t" o:connecttype="rect"/>
+            <o:lock v:ext="edit" aspectratio="t"/>
+          </v:shapetype>
+          <v:shape id="_x0000_i1025" type="#_x0000_t75" style="width:426.1pt;height:195.7pt">
+            <v:imagedata r:id="rId8" o:title="swarmerDiagram"/>
+          </v:shape>
+        </w:pict>
+      </w:r>
+    </w:p>
+    <w:p>
+      <w:pPr>
+        <w:jc w:val="both"/>
+        <w:rPr>
+          <w:b/>
           <w:i/>
           <w:sz w:val="24"/>
         </w:rPr>
-        <w:t>Diagrams</w:t>
-      </w:r>
-      <w:bookmarkStart w:id="0" w:name="_GoBack"/>
-      <w:bookmarkEnd w:id="0"/>
+      </w:pPr>
+      <w:r>
+        <w:rPr>
+          <w:b/>
+          <w:i/>
+          <w:sz w:val="24"/>
+        </w:rPr>
+        <w:t>Leader:</w:t>
+      </w:r>
+    </w:p>
+    <w:p>
+      <w:pPr>
+        <w:jc w:val="both"/>
+        <w:rPr>
+          <w:sz w:val="24"/>
+        </w:rPr>
+      </w:pPr>
+      <w:r>
+        <w:rPr>
+          <w:sz w:val="24"/>
+        </w:rPr>
+        <w:lastRenderedPageBreak/>
+        <w:pict w14:anchorId="683922E5">
+          <v:shape id="_x0000_i1026" type="#_x0000_t75" style="width:407.15pt;height:185.25pt">
+            <v:imagedata r:id="rId9" o:title="leaderDiagram"/>
+          </v:shape>
+        </w:pict>
+      </w:r>
+    </w:p>
+    <w:p>
+      <w:pPr>
+        <w:jc w:val="both"/>
+        <w:rPr>
+          <w:b/>
+          <w:i/>
+          <w:sz w:val="24"/>
+        </w:rPr>
+      </w:pPr>
+      <w:r>
+        <w:rPr>
+          <w:rFonts w:ascii="Courier New" w:hAnsi="Courier New" w:cs="Courier New"/>
+          <w:sz w:val="2"/>
+          <w:szCs w:val="2"/>
+          <w:shd w:val="clear" w:color="auto" w:fill="1B1E1F"/>
+        </w:rPr>
+        <w:t>%3CmxGraphModel%3E%3Croot%3E%3CmxCell%20id%3D%220%22%2F%3E%3CmxCell%20id%3D%221%22%20parent%3D%220%22%2F%3E%3CmxCell%20id%3D%222%22%20style%3D%22edgeStyle%3DorthogonalEdgeStyle%3Brounded%3D0%3BorthogonalLoop%3D1%3BjettySize%3Dauto%3Bhtml%3D1%3BexitX%3D1%3BexitY%3D1%3BexitDx%3D0%3BexitDy%3D0%3B%22%20edge%3D%221%22%20parent%3D%221%22%3E%3CmxGeometry%20relative%3D%221%22%20as%3D%22geometry%22%3E%3CmxPoint%20x%3D%22663.8379480147864%22%20y%3D%22212.7959108208015%22%20as%3D%22sourcePoint%22%2F%3E%3CmxPoint%20x%3D%22637.5%22%20y%3D%22220%22%20as%3D%22targetPoint%22%2F%3E%3C%2FmxGeometry%3E%3C%2FmxCell%3E%3C%2Froot%3E%3C%2FmxGraphModel%3E</w:t>
+      </w:r>
     </w:p>
     <w:p>
       <w:pPr>
@@ -432,16 +531,54 @@
       <w:pPr>
         <w:jc w:val="both"/>
         <w:rPr>
-          <w:i/>
-          <w:sz w:val="24"/>
-        </w:rPr>
-      </w:pPr>
-      <w:r>
-        <w:rPr>
-          <w:i/>
-          <w:sz w:val="24"/>
-        </w:rPr>
-        <w:t>licences</w:t>
+          <w:sz w:val="24"/>
+        </w:rPr>
+      </w:pPr>
+      <w:r>
+        <w:rPr>
+          <w:sz w:val="24"/>
+        </w:rPr>
+        <w:t>The only licence applicable is raylib’s, being a ‘</w:t>
+      </w:r>
+      <w:proofErr w:type="spellStart"/>
+      <w:r>
+        <w:rPr>
+          <w:sz w:val="24"/>
+        </w:rPr>
+        <w:t>zlib</w:t>
+      </w:r>
+      <w:proofErr w:type="spellEnd"/>
+      <w:r>
+        <w:rPr>
+          <w:sz w:val="24"/>
+        </w:rPr>
+        <w:t>/</w:t>
+      </w:r>
+      <w:proofErr w:type="spellStart"/>
+      <w:r>
+        <w:rPr>
+          <w:sz w:val="24"/>
+        </w:rPr>
+        <w:t>libpng</w:t>
+      </w:r>
+      <w:proofErr w:type="spellEnd"/>
+      <w:r>
+        <w:rPr>
+          <w:sz w:val="24"/>
+        </w:rPr>
+        <w:t>’</w:t>
+      </w:r>
+      <w:r>
+        <w:rPr>
+          <w:sz w:val="24"/>
+        </w:rPr>
+        <w:t xml:space="preserve"> license</w:t>
+      </w:r>
+      <w:r>
+        <w:rPr>
+          <w:sz w:val="24"/>
+        </w:rPr>
+        <w:t>, essentially stating that anything can be done with it, as long as it does not misrepresent the original software and contains the licence. Its impact on this project is simply that its licence be included with the library, which it is.</w:t>
       </w:r>
     </w:p>
     <w:p>
@@ -511,95 +648,89 @@
         <w:rPr>
           <w:sz w:val="24"/>
         </w:rPr>
-        <w:t xml:space="preserve"> being controlled by a leader; it stays in wander until recruited and stays in flocking until ordered by a leader. The only exception is when it dies, which can </w:t>
-      </w:r>
+        <w:t xml:space="preserve"> being controlled by a leader; it stays in wander until recruited and stays in flocking until ordered by a leader. The only exception is when it dies, which can be triggered at any time and results in it being destroyed.</w:t>
+      </w:r>
+      <w:r>
+        <w:rPr>
+          <w:sz w:val="24"/>
+        </w:rPr>
+        <w:t xml:space="preserve"> This, in addition to the number of swarmers being simulated, makes a state machine unnecessary. Instead, swarmers will use behaviours that can be activated or deactivated by its public functions. These functions are used by a leader to transition a swarmer between </w:t>
+      </w:r>
+      <w:r>
+        <w:rPr>
+          <w:sz w:val="24"/>
+        </w:rPr>
+        <w:t>states</w:t>
+      </w:r>
+      <w:r>
+        <w:rPr>
+          <w:sz w:val="24"/>
+        </w:rPr>
+        <w:t>.</w:t>
+      </w:r>
+    </w:p>
+    <w:p>
+      <w:pPr>
+        <w:jc w:val="both"/>
+        <w:rPr>
+          <w:sz w:val="24"/>
+        </w:rPr>
+      </w:pPr>
+      <w:r>
+        <w:rPr>
+          <w:sz w:val="24"/>
+        </w:rPr>
+        <w:t xml:space="preserve">Wander is only used after being created by a </w:t>
+      </w:r>
+      <w:r>
+        <w:rPr>
+          <w:sz w:val="24"/>
+        </w:rPr>
+        <w:t>spawner and</w:t>
+      </w:r>
+      <w:r>
+        <w:rPr>
+          <w:sz w:val="24"/>
+        </w:rPr>
+        <w:t xml:space="preserve"> consists of a wander</w:t>
+      </w:r>
+      <w:r>
+        <w:rPr>
+          <w:sz w:val="24"/>
+        </w:rPr>
+        <w:t xml:space="preserve"> </w:t>
+      </w:r>
+      <w:r>
+        <w:rPr>
+          <w:sz w:val="24"/>
+        </w:rPr>
+        <w:t xml:space="preserve">behaviour using a random target within </w:t>
+      </w:r>
+      <w:r>
+        <w:rPr>
+          <w:sz w:val="24"/>
+        </w:rPr>
+        <w:t xml:space="preserve">an area around where its created. </w:t>
+      </w:r>
+      <w:r>
+        <w:rPr>
+          <w:sz w:val="24"/>
+        </w:rPr>
+        <w:t>The behaviour will also have a reference to a vector containing all leaders and checks if any of them are recruiting by checking a flag. If a leader is recruiting and within range, it will call a function on the swarmer to join the leader’s swarm. This function will call a function on the leader, adding it to their swarm, and change the active behaviour to a specialised flocking behaviour.</w:t>
+      </w:r>
+    </w:p>
+    <w:p>
+      <w:pPr>
+        <w:jc w:val="both"/>
+        <w:rPr>
+          <w:sz w:val="24"/>
+        </w:rPr>
+      </w:pPr>
       <w:r>
         <w:rPr>
           <w:sz w:val="24"/>
         </w:rPr>
         <w:lastRenderedPageBreak/>
-        <w:t>be triggered at any time and results in it being destroyed.</w:t>
-      </w:r>
-      <w:r>
-        <w:rPr>
-          <w:sz w:val="24"/>
-        </w:rPr>
-        <w:t xml:space="preserve"> This, in addition to the number of swarmers being simulated, makes a state machine unnecessary. Instead, swarmers will use behaviours that can be activated or deactivated by its public functions. These functions are used by a leader to transition a swarmer between </w:t>
-      </w:r>
-      <w:r>
-        <w:rPr>
-          <w:sz w:val="24"/>
-        </w:rPr>
-        <w:t>states</w:t>
-      </w:r>
-      <w:r>
-        <w:rPr>
-          <w:sz w:val="24"/>
-        </w:rPr>
-        <w:t>.</w:t>
-      </w:r>
-    </w:p>
-    <w:p>
-      <w:pPr>
-        <w:jc w:val="both"/>
-        <w:rPr>
-          <w:sz w:val="24"/>
-        </w:rPr>
-      </w:pPr>
-      <w:r>
-        <w:rPr>
-          <w:sz w:val="24"/>
-        </w:rPr>
-        <w:t xml:space="preserve">Wander is only used after being created by a </w:t>
-      </w:r>
-      <w:r>
-        <w:rPr>
-          <w:sz w:val="24"/>
-        </w:rPr>
-        <w:t>spawner and</w:t>
-      </w:r>
-      <w:r>
-        <w:rPr>
-          <w:sz w:val="24"/>
-        </w:rPr>
-        <w:t xml:space="preserve"> consists of a wander</w:t>
-      </w:r>
-      <w:r>
-        <w:rPr>
-          <w:sz w:val="24"/>
-        </w:rPr>
-        <w:t xml:space="preserve"> </w:t>
-      </w:r>
-      <w:r>
-        <w:rPr>
-          <w:sz w:val="24"/>
-        </w:rPr>
-        <w:t xml:space="preserve">behaviour using a random target within </w:t>
-      </w:r>
-      <w:r>
-        <w:rPr>
-          <w:sz w:val="24"/>
-        </w:rPr>
-        <w:t xml:space="preserve">an area around where its created. </w:t>
-      </w:r>
-      <w:r>
-        <w:rPr>
-          <w:sz w:val="24"/>
-        </w:rPr>
-        <w:t>The behaviour will also have a reference to a vector containing all leaders and checks if any of them are recruiting by checking a flag. If a leader is recruiting and within range, it will call a function on the swarmer to join the leader’s swarm. This function will call a function on the leader, adding it to their swarm, and change the active behaviour to a specialised flocking behaviour.</w:t>
-      </w:r>
-    </w:p>
-    <w:p>
-      <w:pPr>
-        <w:jc w:val="both"/>
-        <w:rPr>
-          <w:sz w:val="24"/>
-        </w:rPr>
-      </w:pPr>
-      <w:r>
-        <w:rPr>
-          <w:sz w:val="24"/>
-        </w:rPr>
         <w:t xml:space="preserve">This behaviour has 2 phases; when the swarmer is too far away from the leader, it will seek towards them until within the radius, then it will </w:t>
       </w:r>
       <w:r>
@@ -813,70 +944,76 @@
         <w:rPr>
           <w:sz w:val="24"/>
         </w:rPr>
+        <w:t xml:space="preserve">The formation sub-state is </w:t>
+      </w:r>
+      <w:r>
+        <w:rPr>
+          <w:sz w:val="24"/>
+        </w:rPr>
+        <w:t>just</w:t>
+      </w:r>
+      <w:r>
+        <w:rPr>
+          <w:sz w:val="24"/>
+        </w:rPr>
+        <w:t xml:space="preserve"> a process that is called by the find player state when its within a certain distance from the player. </w:t>
+      </w:r>
+      <w:r>
+        <w:rPr>
+          <w:sz w:val="24"/>
+        </w:rPr>
+        <w:t>The function selects swarmers from the leader’s swarm</w:t>
+      </w:r>
+      <w:r>
+        <w:rPr>
+          <w:sz w:val="24"/>
+        </w:rPr>
+        <w:t>, adding them to a separate vector of formation members,</w:t>
+      </w:r>
+      <w:r>
+        <w:rPr>
+          <w:sz w:val="24"/>
+        </w:rPr>
+        <w:t xml:space="preserve"> and calls a function for them to enter a formation around the leader and increase their importance. The formation they form is a ‘U’ shape with the leader at its base. The effect of this is to shape the swarm into the same shape, surrounding the player.</w:t>
+      </w:r>
+    </w:p>
+    <w:p>
+      <w:pPr>
+        <w:jc w:val="both"/>
+        <w:rPr>
+          <w:sz w:val="24"/>
+        </w:rPr>
+      </w:pPr>
+      <w:r>
+        <w:rPr>
+          <w:sz w:val="24"/>
+        </w:rPr>
+        <w:t xml:space="preserve">The attack state </w:t>
+      </w:r>
+      <w:r>
+        <w:rPr>
+          <w:sz w:val="24"/>
+        </w:rPr>
+        <w:t xml:space="preserve">starts by </w:t>
+      </w:r>
+      <w:r>
+        <w:rPr>
+          <w:sz w:val="24"/>
+        </w:rPr>
+        <w:t xml:space="preserve">changing the formation from following the leader to following the player near and further increasing their importance to have the swarm gather on the player. The leader keeps their distance from the player using an arrival and modified flee steering force producing a ring around the player where the forces cancel out. </w:t>
+      </w:r>
+      <w:r>
+        <w:rPr>
+          <w:sz w:val="24"/>
+        </w:rPr>
+        <w:t xml:space="preserve">As swarmers die, the </w:t>
+      </w:r>
+      <w:r>
+        <w:rPr>
+          <w:sz w:val="24"/>
+        </w:rPr>
         <w:lastRenderedPageBreak/>
-        <w:t xml:space="preserve">The formation sub-state is </w:t>
-      </w:r>
-      <w:r>
-        <w:rPr>
-          <w:sz w:val="24"/>
-        </w:rPr>
-        <w:t>just</w:t>
-      </w:r>
-      <w:r>
-        <w:rPr>
-          <w:sz w:val="24"/>
-        </w:rPr>
-        <w:t xml:space="preserve"> a process that is called by the find player state when its within a certain distance from the player. </w:t>
-      </w:r>
-      <w:r>
-        <w:rPr>
-          <w:sz w:val="24"/>
-        </w:rPr>
-        <w:t>The function selects swarmers from the leader’s swarm</w:t>
-      </w:r>
-      <w:r>
-        <w:rPr>
-          <w:sz w:val="24"/>
-        </w:rPr>
-        <w:t>, adding them to a separate vector of formation members,</w:t>
-      </w:r>
-      <w:r>
-        <w:rPr>
-          <w:sz w:val="24"/>
-        </w:rPr>
-        <w:t xml:space="preserve"> and calls a function for them to enter a formation around the leader and increase their importance. The formation they form is a ‘U’ shape with the leader at its base. The effect of this is to shape the swarm into the same shape, surrounding the player.</w:t>
-      </w:r>
-    </w:p>
-    <w:p>
-      <w:pPr>
-        <w:jc w:val="both"/>
-        <w:rPr>
-          <w:sz w:val="24"/>
-        </w:rPr>
-      </w:pPr>
-      <w:r>
-        <w:rPr>
-          <w:sz w:val="24"/>
-        </w:rPr>
-        <w:t xml:space="preserve">The attack state </w:t>
-      </w:r>
-      <w:r>
-        <w:rPr>
-          <w:sz w:val="24"/>
-        </w:rPr>
-        <w:t xml:space="preserve">starts by </w:t>
-      </w:r>
-      <w:r>
-        <w:rPr>
-          <w:sz w:val="24"/>
-        </w:rPr>
-        <w:t xml:space="preserve">changing the formation from following the leader to following the player near and further increasing their importance to have the swarm gather on the player. The leader keeps their distance from the player using an arrival and modified flee steering force producing a ring around the player where the forces cancel out. </w:t>
-      </w:r>
-      <w:r>
-        <w:rPr>
-          <w:sz w:val="24"/>
-        </w:rPr>
-        <w:t>As swarmers die, the swarm count is reduced, and when it goes below a threshold, a transition to the find spawner state is triggered.</w:t>
+        <w:t>swarm count is reduced, and when it goes below a threshold, a transition to the find spawner state is triggered.</w:t>
       </w:r>
     </w:p>
     <w:p>
@@ -912,6 +1049,7 @@
       </w:r>
     </w:p>
     <w:sectPr>
+      <w:headerReference w:type="default" r:id="rId10"/>
       <w:pgSz w:w="11906" w:h="16838"/>
       <w:pgMar w:top="1440" w:right="1440" w:bottom="1440" w:left="1440" w:header="708" w:footer="708" w:gutter="0"/>
       <w:cols w:space="708"/>
@@ -921,8 +1059,72 @@
 </w:document>
 </file>
 
+<file path=word/endnotes.xml><?xml version="1.0" encoding="utf-8"?>
+<w:endnotes xmlns:wpc="http://schemas.microsoft.com/office/word/2010/wordprocessingCanvas" xmlns:mc="http://schemas.openxmlformats.org/markup-compatibility/2006" xmlns:o="urn:schemas-microsoft-com:office:office" xmlns:r="http://schemas.openxmlformats.org/officeDocument/2006/relationships" xmlns:m="http://schemas.openxmlformats.org/officeDocument/2006/math" xmlns:v="urn:schemas-microsoft-com:vml" xmlns:wp14="http://schemas.microsoft.com/office/word/2010/wordprocessingDrawing" xmlns:wp="http://schemas.openxmlformats.org/drawingml/2006/wordprocessingDrawing" xmlns:w10="urn:schemas-microsoft-com:office:word" xmlns:w="http://schemas.openxmlformats.org/wordprocessingml/2006/main" xmlns:w14="http://schemas.microsoft.com/office/word/2010/wordml" xmlns:w15="http://schemas.microsoft.com/office/word/2012/wordml" xmlns:wpg="http://schemas.microsoft.com/office/word/2010/wordprocessingGroup" xmlns:wpi="http://schemas.microsoft.com/office/word/2010/wordprocessingInk" xmlns:wne="http://schemas.microsoft.com/office/word/2006/wordml" xmlns:wps="http://schemas.microsoft.com/office/word/2010/wordprocessingShape" mc:Ignorable="w14 w15 wp14">
+  <w:endnote w:type="separator" w:id="-1">
+    <w:p>
+      <w:pPr>
+        <w:spacing w:after="0" w:line="240" w:lineRule="auto"/>
+      </w:pPr>
+      <w:r>
+        <w:separator/>
+      </w:r>
+    </w:p>
+  </w:endnote>
+  <w:endnote w:type="continuationSeparator" w:id="0">
+    <w:p>
+      <w:pPr>
+        <w:spacing w:after="0" w:line="240" w:lineRule="auto"/>
+      </w:pPr>
+      <w:r>
+        <w:continuationSeparator/>
+      </w:r>
+    </w:p>
+  </w:endnote>
+</w:endnotes>
+</file>
+
+<file path=word/footnotes.xml><?xml version="1.0" encoding="utf-8"?>
+<w:footnotes xmlns:wpc="http://schemas.microsoft.com/office/word/2010/wordprocessingCanvas" xmlns:mc="http://schemas.openxmlformats.org/markup-compatibility/2006" xmlns:o="urn:schemas-microsoft-com:office:office" xmlns:r="http://schemas.openxmlformats.org/officeDocument/2006/relationships" xmlns:m="http://schemas.openxmlformats.org/officeDocument/2006/math" xmlns:v="urn:schemas-microsoft-com:vml" xmlns:wp14="http://schemas.microsoft.com/office/word/2010/wordprocessingDrawing" xmlns:wp="http://schemas.openxmlformats.org/drawingml/2006/wordprocessingDrawing" xmlns:w10="urn:schemas-microsoft-com:office:word" xmlns:w="http://schemas.openxmlformats.org/wordprocessingml/2006/main" xmlns:w14="http://schemas.microsoft.com/office/word/2010/wordml" xmlns:w15="http://schemas.microsoft.com/office/word/2012/wordml" xmlns:wpg="http://schemas.microsoft.com/office/word/2010/wordprocessingGroup" xmlns:wpi="http://schemas.microsoft.com/office/word/2010/wordprocessingInk" xmlns:wne="http://schemas.microsoft.com/office/word/2006/wordml" xmlns:wps="http://schemas.microsoft.com/office/word/2010/wordprocessingShape" mc:Ignorable="w14 w15 wp14">
+  <w:footnote w:type="separator" w:id="-1">
+    <w:p>
+      <w:pPr>
+        <w:spacing w:after="0" w:line="240" w:lineRule="auto"/>
+      </w:pPr>
+      <w:r>
+        <w:separator/>
+      </w:r>
+    </w:p>
+  </w:footnote>
+  <w:footnote w:type="continuationSeparator" w:id="0">
+    <w:p>
+      <w:pPr>
+        <w:spacing w:after="0" w:line="240" w:lineRule="auto"/>
+      </w:pPr>
+      <w:r>
+        <w:continuationSeparator/>
+      </w:r>
+    </w:p>
+  </w:footnote>
+</w:footnotes>
+</file>
+
+<file path=word/header1.xml><?xml version="1.0" encoding="utf-8"?>
+<w:hdr xmlns:wpc="http://schemas.microsoft.com/office/word/2010/wordprocessingCanvas" xmlns:mc="http://schemas.openxmlformats.org/markup-compatibility/2006" xmlns:o="urn:schemas-microsoft-com:office:office" xmlns:r="http://schemas.openxmlformats.org/officeDocument/2006/relationships" xmlns:m="http://schemas.openxmlformats.org/officeDocument/2006/math" xmlns:v="urn:schemas-microsoft-com:vml" xmlns:wp14="http://schemas.microsoft.com/office/word/2010/wordprocessingDrawing" xmlns:wp="http://schemas.openxmlformats.org/drawingml/2006/wordprocessingDrawing" xmlns:w10="urn:schemas-microsoft-com:office:word" xmlns:w="http://schemas.openxmlformats.org/wordprocessingml/2006/main" xmlns:w14="http://schemas.microsoft.com/office/word/2010/wordml" xmlns:w15="http://schemas.microsoft.com/office/word/2012/wordml" xmlns:wpg="http://schemas.microsoft.com/office/word/2010/wordprocessingGroup" xmlns:wpi="http://schemas.microsoft.com/office/word/2010/wordprocessingInk" xmlns:wne="http://schemas.microsoft.com/office/word/2006/wordml" xmlns:wps="http://schemas.microsoft.com/office/word/2010/wordprocessingShape" mc:Ignorable="w14 w15 wp14">
+  <w:p>
+    <w:pPr>
+      <w:pStyle w:val="Title"/>
+      <w:jc w:val="center"/>
+    </w:pPr>
+    <w:r>
+      <w:t>Technical Design Document</w:t>
+    </w:r>
+  </w:p>
+</w:hdr>
+</file>
+
 <file path=word/numbering.xml><?xml version="1.0" encoding="utf-8"?>
-<w:numbering xmlns:wpc="http://schemas.microsoft.com/office/word/2010/wordprocessingCanvas" xmlns:cx="http://schemas.microsoft.com/office/drawing/2014/chartex" xmlns:cx1="http://schemas.microsoft.com/office/drawing/2015/9/8/chartex" xmlns:cx2="http://schemas.microsoft.com/office/drawing/2015/10/21/chartex" xmlns:cx3="http://schemas.microsoft.com/office/drawing/2016/5/9/chartex" xmlns:cx4="http://schemas.microsoft.com/office/drawing/2016/5/10/chartex" xmlns:cx5="http://schemas.microsoft.com/office/drawing/2016/5/11/chartex" xmlns:cx6="http://schemas.microsoft.com/office/drawing/2016/5/12/chartex" xmlns:cx7="http://schemas.microsoft.com/office/drawing/2016/5/13/chartex" xmlns:cx8="http://schemas.microsoft.com/office/drawing/2016/5/14/chartex" xmlns:mc="http://schemas.openxmlformats.org/markup-compatibility/2006" xmlns:aink="http://schemas.microsoft.com/office/drawing/2016/ink" xmlns:am3d="http://schemas.microsoft.com/office/drawing/2017/model3d" xmlns:o="urn:schemas-microsoft-com:office:office" xmlns:r="http://schemas.openxmlformats.org/officeDocument/2006/relationships" xmlns:m="http://schemas.openxmlformats.org/officeDocument/2006/math" xmlns:v="urn:schemas-microsoft-com:vml" xmlns:wp14="http://schemas.microsoft.com/office/word/2010/wordprocessingDrawing" xmlns:wp="http://schemas.openxmlformats.org/drawingml/2006/wordprocessingDrawing" xmlns:w10="urn:schemas-microsoft-com:office:word" xmlns:w="http://schemas.openxmlformats.org/wordprocessingml/2006/main" xmlns:w14="http://schemas.microsoft.com/office/word/2010/wordml" xmlns:w15="http://schemas.microsoft.com/office/word/2012/wordml" xmlns:w16cid="http://schemas.microsoft.com/office/word/2016/wordml/cid" xmlns:w16se="http://schemas.microsoft.com/office/word/2015/wordml/symex" xmlns:wpg="http://schemas.microsoft.com/office/word/2010/wordprocessingGroup" xmlns:wpi="http://schemas.microsoft.com/office/word/2010/wordprocessingInk" xmlns:wne="http://schemas.microsoft.com/office/word/2006/wordml" xmlns:wps="http://schemas.microsoft.com/office/word/2010/wordprocessingShape" mc:Ignorable="w14 w15 w16se w16cid wp14">
+<w:numbering xmlns:wpc="http://schemas.microsoft.com/office/word/2010/wordprocessingCanvas" xmlns:mc="http://schemas.openxmlformats.org/markup-compatibility/2006" xmlns:o="urn:schemas-microsoft-com:office:office" xmlns:r="http://schemas.openxmlformats.org/officeDocument/2006/relationships" xmlns:m="http://schemas.openxmlformats.org/officeDocument/2006/math" xmlns:v="urn:schemas-microsoft-com:vml" xmlns:wp14="http://schemas.microsoft.com/office/word/2010/wordprocessingDrawing" xmlns:wp="http://schemas.openxmlformats.org/drawingml/2006/wordprocessingDrawing" xmlns:w10="urn:schemas-microsoft-com:office:word" xmlns:w="http://schemas.openxmlformats.org/wordprocessingml/2006/main" xmlns:w14="http://schemas.microsoft.com/office/word/2010/wordml" xmlns:w15="http://schemas.microsoft.com/office/word/2012/wordml" xmlns:wpg="http://schemas.microsoft.com/office/word/2010/wordprocessingGroup" xmlns:wpi="http://schemas.microsoft.com/office/word/2010/wordprocessingInk" xmlns:wne="http://schemas.microsoft.com/office/word/2006/wordml" xmlns:wps="http://schemas.microsoft.com/office/word/2010/wordprocessingShape" mc:Ignorable="w14 w15 wp14">
   <w:abstractNum w:abstractNumId="0" w15:restartNumberingAfterBreak="0">
     <w:nsid w:val="16893585"/>
     <w:multiLevelType w:val="hybridMultilevel"/>
@@ -1505,7 +1707,7 @@
 </file>
 
 <file path=word/styles.xml><?xml version="1.0" encoding="utf-8"?>
-<w:styles xmlns:mc="http://schemas.openxmlformats.org/markup-compatibility/2006" xmlns:r="http://schemas.openxmlformats.org/officeDocument/2006/relationships" xmlns:w="http://schemas.openxmlformats.org/wordprocessingml/2006/main" xmlns:w14="http://schemas.microsoft.com/office/word/2010/wordml" xmlns:w15="http://schemas.microsoft.com/office/word/2012/wordml" xmlns:w16cid="http://schemas.microsoft.com/office/word/2016/wordml/cid" xmlns:w16se="http://schemas.microsoft.com/office/word/2015/wordml/symex" mc:Ignorable="w14 w15 w16se w16cid">
+<w:styles xmlns:mc="http://schemas.openxmlformats.org/markup-compatibility/2006" xmlns:r="http://schemas.openxmlformats.org/officeDocument/2006/relationships" xmlns:w="http://schemas.openxmlformats.org/wordprocessingml/2006/main" xmlns:w14="http://schemas.microsoft.com/office/word/2010/wordml" xmlns:w15="http://schemas.microsoft.com/office/word/2012/wordml" mc:Ignorable="w14 w15">
   <w:docDefaults>
     <w:rPrDefault>
       <w:rPr>
@@ -1521,7 +1723,7 @@
       </w:pPr>
     </w:pPrDefault>
   </w:docDefaults>
-  <w:latentStyles w:defLockedState="0" w:defUIPriority="99" w:defSemiHidden="0" w:defUnhideWhenUsed="0" w:defQFormat="0" w:count="375">
+  <w:latentStyles w:defLockedState="0" w:defUIPriority="99" w:defSemiHidden="0" w:defUnhideWhenUsed="0" w:defQFormat="0" w:count="371">
     <w:lsdException w:name="Normal" w:uiPriority="0" w:qFormat="1"/>
     <w:lsdException w:name="heading 1" w:uiPriority="9" w:qFormat="1"/>
     <w:lsdException w:name="heading 2" w:semiHidden="1" w:uiPriority="9" w:unhideWhenUsed="1" w:qFormat="1"/>
@@ -1893,10 +2095,6 @@
     <w:lsdException w:name="List Table 5 Dark Accent 6" w:uiPriority="50"/>
     <w:lsdException w:name="List Table 6 Colorful Accent 6" w:uiPriority="51"/>
     <w:lsdException w:name="List Table 7 Colorful Accent 6" w:uiPriority="52"/>
-    <w:lsdException w:name="Mention" w:semiHidden="1" w:unhideWhenUsed="1"/>
-    <w:lsdException w:name="Smart Hyperlink" w:semiHidden="1" w:unhideWhenUsed="1"/>
-    <w:lsdException w:name="Hashtag" w:semiHidden="1" w:unhideWhenUsed="1"/>
-    <w:lsdException w:name="Unresolved Mention" w:semiHidden="1" w:unhideWhenUsed="1"/>
   </w:latentStyles>
   <w:style w:type="paragraph" w:default="1" w:styleId="Normal">
     <w:name w:val="Normal"/>
@@ -1948,7 +2146,6 @@
   <w:style w:type="character" w:default="1" w:styleId="DefaultParagraphFont">
     <w:name w:val="Default Paragraph Font"/>
     <w:uiPriority w:val="1"/>
-    <w:semiHidden/>
     <w:unhideWhenUsed/>
   </w:style>
   <w:style w:type="table" w:default="1" w:styleId="TableNormal">
@@ -2007,6 +2204,84 @@
       <w:color w:val="2F5496" w:themeColor="accent1" w:themeShade="BF"/>
       <w:sz w:val="26"/>
       <w:szCs w:val="26"/>
+    </w:rPr>
+  </w:style>
+  <w:style w:type="paragraph" w:styleId="Header">
+    <w:name w:val="header"/>
+    <w:basedOn w:val="Normal"/>
+    <w:link w:val="HeaderChar"/>
+    <w:uiPriority w:val="99"/>
+    <w:unhideWhenUsed/>
+    <w:rsid w:val="00F0346E"/>
+    <w:pPr>
+      <w:tabs>
+        <w:tab w:val="center" w:pos="4513"/>
+        <w:tab w:val="right" w:pos="9026"/>
+      </w:tabs>
+      <w:spacing w:after="0" w:line="240" w:lineRule="auto"/>
+    </w:pPr>
+  </w:style>
+  <w:style w:type="character" w:customStyle="1" w:styleId="HeaderChar">
+    <w:name w:val="Header Char"/>
+    <w:basedOn w:val="DefaultParagraphFont"/>
+    <w:link w:val="Header"/>
+    <w:uiPriority w:val="99"/>
+    <w:rsid w:val="00F0346E"/>
+  </w:style>
+  <w:style w:type="paragraph" w:styleId="Footer">
+    <w:name w:val="footer"/>
+    <w:basedOn w:val="Normal"/>
+    <w:link w:val="FooterChar"/>
+    <w:uiPriority w:val="99"/>
+    <w:unhideWhenUsed/>
+    <w:rsid w:val="00F0346E"/>
+    <w:pPr>
+      <w:tabs>
+        <w:tab w:val="center" w:pos="4513"/>
+        <w:tab w:val="right" w:pos="9026"/>
+      </w:tabs>
+      <w:spacing w:after="0" w:line="240" w:lineRule="auto"/>
+    </w:pPr>
+  </w:style>
+  <w:style w:type="character" w:customStyle="1" w:styleId="FooterChar">
+    <w:name w:val="Footer Char"/>
+    <w:basedOn w:val="DefaultParagraphFont"/>
+    <w:link w:val="Footer"/>
+    <w:uiPriority w:val="99"/>
+    <w:rsid w:val="00F0346E"/>
+  </w:style>
+  <w:style w:type="paragraph" w:styleId="Title">
+    <w:name w:val="Title"/>
+    <w:basedOn w:val="Normal"/>
+    <w:next w:val="Normal"/>
+    <w:link w:val="TitleChar"/>
+    <w:uiPriority w:val="10"/>
+    <w:qFormat/>
+    <w:rsid w:val="00F0346E"/>
+    <w:pPr>
+      <w:spacing w:after="0" w:line="240" w:lineRule="auto"/>
+      <w:contextualSpacing/>
+    </w:pPr>
+    <w:rPr>
+      <w:rFonts w:asciiTheme="majorHAnsi" w:eastAsiaTheme="majorEastAsia" w:hAnsiTheme="majorHAnsi" w:cstheme="majorBidi"/>
+      <w:spacing w:val="-10"/>
+      <w:kern w:val="28"/>
+      <w:sz w:val="56"/>
+      <w:szCs w:val="56"/>
+    </w:rPr>
+  </w:style>
+  <w:style w:type="character" w:customStyle="1" w:styleId="TitleChar">
+    <w:name w:val="Title Char"/>
+    <w:basedOn w:val="DefaultParagraphFont"/>
+    <w:link w:val="Title"/>
+    <w:uiPriority w:val="10"/>
+    <w:rsid w:val="00F0346E"/>
+    <w:rPr>
+      <w:rFonts w:asciiTheme="majorHAnsi" w:eastAsiaTheme="majorEastAsia" w:hAnsiTheme="majorHAnsi" w:cstheme="majorBidi"/>
+      <w:spacing w:val="-10"/>
+      <w:kern w:val="28"/>
+      <w:sz w:val="56"/>
+      <w:szCs w:val="56"/>
     </w:rPr>
   </w:style>
 </w:styles>
@@ -2312,7 +2587,7 @@
 </file>
 
 <file path=customXml/itemProps1.xml><?xml version="1.0" encoding="utf-8"?>
-<ds:datastoreItem xmlns:ds="http://schemas.openxmlformats.org/officeDocument/2006/customXml" ds:itemID="{800D0C27-D844-41CE-9B70-FADC9F963492}">
+<ds:datastoreItem xmlns:ds="http://schemas.openxmlformats.org/officeDocument/2006/customXml" ds:itemID="{B9BFE2C2-B5CC-4DD7-B026-0BDECF442E25}">
   <ds:schemaRefs>
     <ds:schemaRef ds:uri="http://schemas.openxmlformats.org/officeDocument/2006/bibliography"/>
   </ds:schemaRefs>

</xml_diff>